<commit_message>
Informando erro e correções de código
</commit_message>
<xml_diff>
--- a/Ajustes no código - Teste SafeWay.docx
+++ b/Ajustes no código - Teste SafeWay.docx
@@ -45,6 +45,9 @@
     </w:p>
     <w:p>
       <w:r>
+        <w:rPr>
+          <w:noProof/>
+        </w:rPr>
         <w:drawing>
           <wp:inline distT="0" distB="0" distL="0" distR="0" wp14:anchorId="4DE26E50" wp14:editId="328A133C">
             <wp:extent cx="5400040" cy="584835"/>
@@ -94,7 +97,21 @@
           <w:sz w:val="24"/>
           <w:szCs w:val="24"/>
         </w:rPr>
-        <w:t xml:space="preserve">2- Ajustar </w:t>
+        <w:t>2</w:t>
+      </w:r>
+      <w:r>
+        <w:rPr>
+          <w:sz w:val="24"/>
+          <w:szCs w:val="24"/>
+        </w:rPr>
+        <w:t xml:space="preserve"> </w:t>
+      </w:r>
+      <w:r>
+        <w:rPr>
+          <w:sz w:val="24"/>
+          <w:szCs w:val="24"/>
+        </w:rPr>
+        <w:t xml:space="preserve">- Ajustar </w:t>
       </w:r>
       <w:r>
         <w:rPr>
@@ -211,6 +228,9 @@
     </w:p>
     <w:p>
       <w:r>
+        <w:rPr>
+          <w:noProof/>
+        </w:rPr>
         <w:drawing>
           <wp:inline distT="0" distB="0" distL="0" distR="0" wp14:anchorId="4963CB00" wp14:editId="593D7D96">
             <wp:extent cx="5400040" cy="1712595"/>
@@ -354,8 +374,46 @@
           <w:sz w:val="24"/>
           <w:szCs w:val="24"/>
         </w:rPr>
-        <w:t>produtos:</w:t>
-      </w:r>
+        <w:t xml:space="preserve">produtos: </w:t>
+      </w:r>
+      <w:r>
+        <w:rPr>
+          <w:sz w:val="24"/>
+          <w:szCs w:val="24"/>
+        </w:rPr>
+        <w:t>8,9,10;</w:t>
+      </w:r>
+    </w:p>
+    <w:p>
+      <w:pPr>
+        <w:rPr>
+          <w:sz w:val="24"/>
+          <w:szCs w:val="24"/>
+        </w:rPr>
+      </w:pPr>
+    </w:p>
+    <w:p>
+      <w:pPr>
+        <w:rPr>
+          <w:sz w:val="24"/>
+          <w:szCs w:val="24"/>
+        </w:rPr>
+      </w:pPr>
+      <w:r>
+        <w:rPr>
+          <w:sz w:val="24"/>
+          <w:szCs w:val="24"/>
+        </w:rPr>
+        <w:t>3 – Produto 10 está com a escrita errada. Corrigir para Chá Gelado.</w:t>
+      </w:r>
+    </w:p>
+    <w:p>
+      <w:pPr>
+        <w:rPr>
+          <w:sz w:val="24"/>
+          <w:szCs w:val="24"/>
+        </w:rPr>
+      </w:pPr>
       <w:r>
         <w:rPr>
           <w:sz w:val="24"/>
@@ -368,30 +426,71 @@
           <w:sz w:val="24"/>
           <w:szCs w:val="24"/>
         </w:rPr>
-        <w:t>8,9,10;</w:t>
-      </w:r>
-    </w:p>
-    <w:p>
-      <w:pPr>
-        <w:rPr>
-          <w:sz w:val="24"/>
-          <w:szCs w:val="24"/>
-        </w:rPr>
-      </w:pPr>
-    </w:p>
-    <w:p>
-      <w:pPr>
-        <w:rPr>
-          <w:sz w:val="24"/>
-          <w:szCs w:val="24"/>
-        </w:rPr>
-      </w:pPr>
-      <w:r>
-        <w:rPr>
-          <w:sz w:val="24"/>
-          <w:szCs w:val="24"/>
-        </w:rPr>
-        <w:t xml:space="preserve">3 - </w:t>
+        <w:drawing>
+          <wp:inline distT="0" distB="0" distL="0" distR="0" wp14:anchorId="6A2B0472" wp14:editId="0F567637">
+            <wp:extent cx="4839375" cy="219106"/>
+            <wp:effectExtent l="0" t="0" r="0" b="9525"/>
+            <wp:docPr id="7" name="Imagem 7"/>
+            <wp:cNvGraphicFramePr>
+              <a:graphicFrameLocks xmlns:a="http://schemas.openxmlformats.org/drawingml/2006/main" noChangeAspect="1"/>
+            </wp:cNvGraphicFramePr>
+            <a:graphic xmlns:a="http://schemas.openxmlformats.org/drawingml/2006/main">
+              <a:graphicData uri="http://schemas.openxmlformats.org/drawingml/2006/picture">
+                <pic:pic xmlns:pic="http://schemas.openxmlformats.org/drawingml/2006/picture">
+                  <pic:nvPicPr>
+                    <pic:cNvPr id="1" name=""/>
+                    <pic:cNvPicPr/>
+                  </pic:nvPicPr>
+                  <pic:blipFill>
+                    <a:blip r:embed="rId7"/>
+                    <a:stretch>
+                      <a:fillRect/>
+                    </a:stretch>
+                  </pic:blipFill>
+                  <pic:spPr>
+                    <a:xfrm>
+                      <a:off x="0" y="0"/>
+                      <a:ext cx="4839375" cy="219106"/>
+                    </a:xfrm>
+                    <a:prstGeom prst="rect">
+                      <a:avLst/>
+                    </a:prstGeom>
+                  </pic:spPr>
+                </pic:pic>
+              </a:graphicData>
+            </a:graphic>
+          </wp:inline>
+        </w:drawing>
+      </w:r>
+    </w:p>
+    <w:p>
+      <w:pPr>
+        <w:rPr>
+          <w:sz w:val="24"/>
+          <w:szCs w:val="24"/>
+        </w:rPr>
+      </w:pPr>
+    </w:p>
+    <w:p>
+      <w:pPr>
+        <w:rPr>
+          <w:sz w:val="24"/>
+          <w:szCs w:val="24"/>
+        </w:rPr>
+      </w:pPr>
+      <w:r>
+        <w:rPr>
+          <w:sz w:val="24"/>
+          <w:szCs w:val="24"/>
+        </w:rPr>
+        <w:t>4</w:t>
+      </w:r>
+      <w:r>
+        <w:rPr>
+          <w:sz w:val="24"/>
+          <w:szCs w:val="24"/>
+        </w:rPr>
+        <w:t xml:space="preserve"> - </w:t>
       </w:r>
       <w:r>
         <w:rPr>
@@ -440,6 +539,10 @@
     </w:p>
     <w:p>
       <w:r>
+        <w:rPr>
+          <w:noProof/>
+        </w:rPr>
+        <w:lastRenderedPageBreak/>
         <w:drawing>
           <wp:inline distT="0" distB="0" distL="0" distR="0" wp14:anchorId="31DF8014" wp14:editId="66414A1E">
             <wp:extent cx="5144218" cy="2333951"/>
@@ -456,7 +559,7 @@
                     <pic:cNvPicPr/>
                   </pic:nvPicPr>
                   <pic:blipFill>
-                    <a:blip r:embed="rId7"/>
+                    <a:blip r:embed="rId8"/>
                     <a:stretch>
                       <a:fillRect/>
                     </a:stretch>
@@ -492,42 +595,14 @@
           <w:sz w:val="24"/>
           <w:szCs w:val="24"/>
         </w:rPr>
-        <w:t xml:space="preserve">4- </w:t>
-      </w:r>
-      <w:r>
-        <w:rPr>
-          <w:sz w:val="24"/>
-          <w:szCs w:val="24"/>
-        </w:rPr>
-        <w:t xml:space="preserve">Usuário admin deve </w:t>
-      </w:r>
-      <w:r>
-        <w:rPr>
-          <w:sz w:val="24"/>
-          <w:szCs w:val="24"/>
-        </w:rPr>
-        <w:t>conter</w:t>
-      </w:r>
-      <w:r>
-        <w:rPr>
-          <w:sz w:val="24"/>
-          <w:szCs w:val="24"/>
-        </w:rPr>
-        <w:t xml:space="preserve"> um menu diferente </w:t>
-      </w:r>
-      <w:r>
-        <w:rPr>
-          <w:sz w:val="24"/>
-          <w:szCs w:val="24"/>
-        </w:rPr>
-        <w:t>de cliente, onde consiga selecionar a empresa que gostaria e ver as informações</w:t>
-      </w:r>
-      <w:r>
-        <w:rPr>
-          <w:sz w:val="24"/>
-          <w:szCs w:val="24"/>
-        </w:rPr>
-        <w:t>.</w:t>
+        <w:t xml:space="preserve">5 </w:t>
+      </w:r>
+      <w:r>
+        <w:rPr>
+          <w:sz w:val="24"/>
+          <w:szCs w:val="24"/>
+        </w:rPr>
+        <w:t>- Usuário admin deve conter um menu diferente de cliente, onde consiga selecionar a empresa que gostaria e ver as informações.</w:t>
       </w:r>
       <w:r>
         <w:rPr>
@@ -539,6 +614,9 @@
     </w:p>
     <w:p>
       <w:r>
+        <w:rPr>
+          <w:noProof/>
+        </w:rPr>
         <w:drawing>
           <wp:inline distT="0" distB="0" distL="0" distR="0" wp14:anchorId="5F4A9E2C" wp14:editId="4CA2EA2E">
             <wp:extent cx="4420217" cy="1810003"/>
@@ -555,7 +633,7 @@
                     <pic:cNvPicPr/>
                   </pic:nvPicPr>
                   <pic:blipFill>
-                    <a:blip r:embed="rId8"/>
+                    <a:blip r:embed="rId9"/>
                     <a:stretch>
                       <a:fillRect/>
                     </a:stretch>
@@ -589,7 +667,14 @@
           <w:sz w:val="24"/>
           <w:szCs w:val="24"/>
         </w:rPr>
-        <w:t xml:space="preserve">5- Encontrei um problema que, </w:t>
+        <w:t xml:space="preserve">6 </w:t>
+      </w:r>
+      <w:r>
+        <w:rPr>
+          <w:sz w:val="24"/>
+          <w:szCs w:val="24"/>
+        </w:rPr>
+        <w:t xml:space="preserve">- Encontrei um problema que, </w:t>
       </w:r>
       <w:r>
         <w:rPr>
@@ -685,6 +770,10 @@
     </w:p>
     <w:p>
       <w:r>
+        <w:rPr>
+          <w:noProof/>
+        </w:rPr>
+        <w:lastRenderedPageBreak/>
         <w:drawing>
           <wp:inline distT="0" distB="0" distL="0" distR="0" wp14:anchorId="3CC0A9E7" wp14:editId="02911413">
             <wp:extent cx="5400040" cy="2248535"/>
@@ -701,7 +790,7 @@
                     <pic:cNvPicPr/>
                   </pic:nvPicPr>
                   <pic:blipFill>
-                    <a:blip r:embed="rId9"/>
+                    <a:blip r:embed="rId10"/>
                     <a:stretch>
                       <a:fillRect/>
                     </a:stretch>

</xml_diff>